<commit_message>
Ajustes no Termo de Projeto
</commit_message>
<xml_diff>
--- a/Trabalho/Nutry Food - Termo de abertura de projeto..docx
+++ b/Trabalho/Nutry Food - Termo de abertura de projeto..docx
@@ -6,6 +6,8 @@
       <w:r>
         <w:t>Empresa:  RS Nutry Food, Co</w:t>
       </w:r>
+      <w:bookmarkStart w:id="0" w:name="_GoBack"/>
+      <w:bookmarkEnd w:id="0"/>
     </w:p>
     <w:p/>
     <w:p/>
@@ -18,13 +20,7 @@
         </w:numPr>
       </w:pPr>
       <w:r>
-        <w:t>Justificativa do projeto: E</w:t>
-      </w:r>
-      <w:r>
-        <w:t>ste projeto visa o planejamento e construção de uma planta fabril.</w:t>
-      </w:r>
-      <w:r>
-        <w:t xml:space="preserve"> O mercado nescessita de inovações na area de bebidas, com o ramo de bebidas está saturado, a empresa busca um diferencial das demais. </w:t>
+        <w:t xml:space="preserve">Justificativa do projeto: Este projeto visa o planejamento e construção de uma planta fabril. O mercado nescessita de inovações na area de bebidas, com o ramo de bebidas está saturado, a empresa busca um diferencial das demais. </w:t>
       </w:r>
     </w:p>
     <w:p/>
@@ -182,9 +178,35 @@
       <w:r>
         <w:t>.</w:t>
       </w:r>
-      <w:bookmarkStart w:id="0" w:name="_GoBack"/>
-      <w:bookmarkEnd w:id="0"/>
-    </w:p>
+    </w:p>
+    <w:p/>
+    <w:p>
+      <w:pPr>
+        <w:pStyle w:val="ListParagraph"/>
+        <w:numPr>
+          <w:ilvl w:val="0"/>
+          <w:numId w:val="2"/>
+        </w:numPr>
+      </w:pPr>
+      <w:r>
+        <w:t xml:space="preserve">Ligações com outros projetos: Este projeto tem ligação direta com a infraestrutura da empresa. </w:t>
+      </w:r>
+    </w:p>
+    <w:p/>
+    <w:p>
+      <w:pPr>
+        <w:pStyle w:val="ListParagraph"/>
+        <w:numPr>
+          <w:ilvl w:val="0"/>
+          <w:numId w:val="2"/>
+        </w:numPr>
+      </w:pPr>
+      <w:r>
+        <w:lastRenderedPageBreak/>
+        <w:t>Acompanhamento do Projeto: O gerente irá disponibilizar para os envolvidos no projeto, todas as informações do projeto.</w:t>
+      </w:r>
+    </w:p>
+    <w:p/>
     <w:p/>
     <w:sectPr>
       <w:pgSz w:w="11906" w:h="16838"/>

</xml_diff>